<commit_message>
Actualizado documentacion y invocador HTTP
* Actualizado manual de usuario.
* Actualizado invokerHTTP con loa verificacion del hostname.
</commit_message>
<xml_diff>
--- a/integracion-clave/docs-no-software/operacion/construccion/Monitoriza_MAN-USUARIO.docx
+++ b/integracion-clave/docs-no-software/operacion/construccion/Monitoriza_MAN-USUARIO.docx
@@ -204,6 +204,7 @@
         <w:dataBinding w:prefixMappings="xmlns:ns0='http://purl.org/dc/elements/1.1/' xmlns:ns1='http://schemas.openxmlformats.org/package/2006/metadata/core-properties' " w:xpath="/ns1:coreProperties[1]/ns1:category[1]" w:storeItemID="{6C3C8BC8-F283-45AE-878A-BAB7291924A1}"/>
         <w:text/>
       </w:sdtPr>
+      <w:sdtEndPr/>
       <w:sdtContent>
         <w:p>
           <w:pPr>
@@ -264,6 +265,7 @@
           <w:dataBinding w:prefixMappings="xmlns:ns0='http://purl.org/dc/elements/1.1/' xmlns:ns1='http://schemas.openxmlformats.org/package/2006/metadata/core-properties' " w:xpath="/ns1:coreProperties[1]/ns0:title[1]" w:storeItemID="{6C3C8BC8-F283-45AE-878A-BAB7291924A1}"/>
           <w:text/>
         </w:sdtPr>
+        <w:sdtEndPr/>
         <w:sdtContent>
           <w:r>
             <w:rPr>
@@ -5787,15 +5789,9 @@
     <w:p>
       <w:pPr>
         <w:pStyle w:val="Ttulo2"/>
-        <w:rPr>
-          <w:highlight w:val="yellow"/>
-        </w:rPr>
       </w:pPr>
       <w:bookmarkStart w:id="22" w:name="_Toc531340802"/>
       <w:r>
-        <w:rPr>
-          <w:highlight w:val="yellow"/>
-        </w:rPr>
         <w:t>Otras Restricciones</w:t>
       </w:r>
       <w:bookmarkEnd w:id="22"/>
@@ -5804,20 +5800,17 @@
       <w:pPr>
         <w:rPr>
           <w:rFonts w:eastAsiaTheme="majorEastAsia"/>
-          <w:highlight w:val="yellow"/>
         </w:rPr>
       </w:pPr>
       <w:r>
         <w:rPr>
           <w:rFonts w:eastAsiaTheme="majorEastAsia"/>
-          <w:highlight w:val="yellow"/>
         </w:rPr>
         <w:t xml:space="preserve">Este apartado recopila otras restricciones hardware a satisfacer para la correcta ejecución del componente Proceso </w:t>
       </w:r>
       <w:r>
         <w:rPr>
           <w:rFonts w:eastAsiaTheme="majorEastAsia"/>
-          <w:highlight w:val="yellow"/>
         </w:rPr>
         <w:t>Java. Estas son las siguientes:</w:t>
       </w:r>
@@ -5831,14 +5824,12 @@
       <w:r>
         <w:rPr>
           <w:rFonts w:eastAsiaTheme="majorEastAsia"/>
-          <w:highlight w:val="yellow"/>
         </w:rPr>
         <w:t xml:space="preserve"> </w:t>
       </w:r>
       <w:r>
         <w:rPr>
           <w:rFonts w:eastAsiaTheme="majorEastAsia"/>
-          <w:highlight w:val="yellow"/>
         </w:rPr>
         <w:tab/>
         <w:t xml:space="preserve">Uso de almacenes de certificados. En caso de requerir el uso de lectores de tarjetas criptográficas, el equipo o máquina donde se instale el componente proceso Java deberá disponer de los puertos o interfaces exigidos por el lector para el acceso a los </w:t>
@@ -5848,7 +5839,6 @@
       <w:r>
         <w:rPr>
           <w:rFonts w:eastAsiaTheme="majorEastAsia"/>
-          <w:highlight w:val="yellow"/>
         </w:rPr>
         <w:t>certificados</w:t>
       </w:r>
@@ -5875,40 +5865,41 @@
       <w:r>
         <w:rPr>
           <w:rFonts w:eastAsiaTheme="majorEastAsia"/>
-          <w:highlight w:val="yellow"/>
         </w:rPr>
         <w:t>.</w:t>
       </w:r>
-    </w:p>
-    <w:p>
-      <w:pPr>
-        <w:rPr>
-          <w:rFonts w:eastAsiaTheme="majorEastAsia"/>
-        </w:rPr>
-      </w:pPr>
-    </w:p>
-    <w:p>
-      <w:pPr>
-        <w:pStyle w:val="Ttulo2"/>
-      </w:pPr>
-      <w:bookmarkStart w:id="25" w:name="_Toc531340803"/>
-      <w:r>
-        <w:t>Recursos software</w:t>
-      </w:r>
+      <w:bookmarkStart w:id="25" w:name="_GoBack"/>
       <w:bookmarkEnd w:id="25"/>
     </w:p>
     <w:p>
       <w:pPr>
-        <w:pStyle w:val="Ttulo3"/>
-      </w:pPr>
-      <w:bookmarkStart w:id="26" w:name="_Toc531340804"/>
-      <w:r>
-        <w:t>Estructura de la distribución</w:t>
+        <w:rPr>
+          <w:rFonts w:eastAsiaTheme="majorEastAsia"/>
+        </w:rPr>
+      </w:pPr>
+    </w:p>
+    <w:p>
+      <w:pPr>
+        <w:pStyle w:val="Ttulo2"/>
+      </w:pPr>
+      <w:bookmarkStart w:id="26" w:name="_Toc531340803"/>
+      <w:r>
+        <w:t>Recursos software</w:t>
       </w:r>
       <w:bookmarkEnd w:id="26"/>
     </w:p>
     <w:p>
       <w:pPr>
+        <w:pStyle w:val="Ttulo3"/>
+      </w:pPr>
+      <w:bookmarkStart w:id="27" w:name="_Toc531340804"/>
+      <w:r>
+        <w:t>Estructura de la distribución</w:t>
+      </w:r>
+      <w:bookmarkEnd w:id="27"/>
+    </w:p>
+    <w:p>
+      <w:pPr>
         <w:rPr>
           <w:rFonts w:eastAsiaTheme="majorEastAsia"/>
         </w:rPr>
@@ -5981,8 +5972,8 @@
         </w:rPr>
         <w:t xml:space="preserve">monitoriza-web, </w:t>
       </w:r>
-      <w:commentRangeStart w:id="27"/>
       <w:commentRangeStart w:id="28"/>
+      <w:commentRangeStart w:id="29"/>
       <w:r>
         <w:rPr>
           <w:rFonts w:eastAsiaTheme="majorEastAsia"/>
@@ -6015,7 +6006,7 @@
         </w:rPr>
         <w:t>.</w:t>
       </w:r>
-      <w:commentRangeEnd w:id="27"/>
+      <w:commentRangeEnd w:id="28"/>
       <w:r>
         <w:rPr>
           <w:rStyle w:val="Refdecomentario"/>
@@ -6023,9 +6014,9 @@
           <w:color w:val="000000"/>
           <w:lang w:eastAsia="es-ES"/>
         </w:rPr>
-        <w:commentReference w:id="27"/>
-      </w:r>
-      <w:commentRangeEnd w:id="28"/>
+        <w:commentReference w:id="28"/>
+      </w:r>
+      <w:commentRangeEnd w:id="29"/>
       <w:r>
         <w:rPr>
           <w:rStyle w:val="Refdecomentario"/>
@@ -6033,7 +6024,7 @@
           <w:color w:val="000000"/>
           <w:lang w:eastAsia="es-ES"/>
         </w:rPr>
-        <w:commentReference w:id="28"/>
+        <w:commentReference w:id="29"/>
       </w:r>
       <w:r>
         <w:rPr>
@@ -6168,12 +6159,12 @@
       <w:pPr>
         <w:pStyle w:val="Ttulo3"/>
       </w:pPr>
-      <w:bookmarkStart w:id="29" w:name="_Toc531340805"/>
+      <w:bookmarkStart w:id="30" w:name="_Toc531340805"/>
       <w:r>
         <w:lastRenderedPageBreak/>
         <w:t>Restricciones técnicas</w:t>
       </w:r>
-      <w:bookmarkEnd w:id="29"/>
+      <w:bookmarkEnd w:id="30"/>
     </w:p>
     <w:p>
       <w:pPr>
@@ -6597,21 +6588,21 @@
       <w:pPr>
         <w:pStyle w:val="Ttulo1"/>
       </w:pPr>
-      <w:bookmarkStart w:id="30" w:name="_Toc531340806"/>
+      <w:bookmarkStart w:id="31" w:name="_Toc531340806"/>
       <w:r>
         <w:t>Instalación y configuración del software</w:t>
       </w:r>
-      <w:bookmarkEnd w:id="30"/>
+      <w:bookmarkEnd w:id="31"/>
     </w:p>
     <w:p>
       <w:pPr>
         <w:pStyle w:val="Ttulo2"/>
       </w:pPr>
-      <w:bookmarkStart w:id="31" w:name="_Toc531340807"/>
+      <w:bookmarkStart w:id="32" w:name="_Toc531340807"/>
       <w:r>
         <w:t>Despliegue del modelo de datos</w:t>
       </w:r>
-      <w:bookmarkEnd w:id="31"/>
+      <w:bookmarkEnd w:id="32"/>
     </w:p>
     <w:p>
       <w:r>
@@ -6621,7 +6612,7 @@
           <w:color w:val="000000"/>
           <w:lang w:eastAsia="es-ES"/>
         </w:rPr>
-        <w:commentReference w:id="32"/>
+        <w:commentReference w:id="33"/>
       </w:r>
       <w:r>
         <w:rPr>
@@ -6630,7 +6621,7 @@
           <w:color w:val="000000"/>
           <w:lang w:eastAsia="es-ES"/>
         </w:rPr>
-        <w:commentReference w:id="33"/>
+        <w:commentReference w:id="34"/>
       </w:r>
       <w:r>
         <w:t xml:space="preserve">Monitoriz@ utiliza </w:t>
@@ -6660,11 +6651,11 @@
       <w:pPr>
         <w:pStyle w:val="Ttulo2"/>
       </w:pPr>
-      <w:bookmarkStart w:id="34" w:name="_Toc531340808"/>
+      <w:bookmarkStart w:id="35" w:name="_Toc531340808"/>
       <w:r>
         <w:t>Compilación y generación de binarios</w:t>
       </w:r>
-      <w:bookmarkEnd w:id="34"/>
+      <w:bookmarkEnd w:id="35"/>
     </w:p>
     <w:p>
       <w:r>
@@ -7229,12 +7220,12 @@
       <w:pPr>
         <w:pStyle w:val="Ttulo2"/>
       </w:pPr>
-      <w:bookmarkStart w:id="35" w:name="_Toc531340809"/>
-      <w:commentRangeStart w:id="36"/>
+      <w:bookmarkStart w:id="36" w:name="_Toc531340809"/>
+      <w:commentRangeStart w:id="37"/>
       <w:r>
         <w:t>Configuración del entorno de ejecución</w:t>
       </w:r>
-      <w:commentRangeEnd w:id="36"/>
+      <w:commentRangeEnd w:id="37"/>
       <w:r>
         <w:rPr>
           <w:rStyle w:val="Refdecomentario"/>
@@ -7242,9 +7233,9 @@
           <w:color w:val="000000"/>
           <w:lang w:eastAsia="es-ES"/>
         </w:rPr>
-        <w:commentReference w:id="36"/>
-      </w:r>
-      <w:bookmarkEnd w:id="35"/>
+        <w:commentReference w:id="37"/>
+      </w:r>
+      <w:bookmarkEnd w:id="36"/>
     </w:p>
     <w:p>
       <w:r>
@@ -7319,12 +7310,12 @@
       <w:pPr>
         <w:pStyle w:val="Ttulo3"/>
       </w:pPr>
-      <w:bookmarkStart w:id="37" w:name="_Toc531340810"/>
+      <w:bookmarkStart w:id="38" w:name="_Toc531340810"/>
       <w:r>
         <w:lastRenderedPageBreak/>
         <w:t>Parámetros JVM</w:t>
       </w:r>
-      <w:bookmarkEnd w:id="37"/>
+      <w:bookmarkEnd w:id="38"/>
     </w:p>
     <w:p>
       <w:r>
@@ -7437,14 +7428,27 @@
       <w:r>
         <w:t xml:space="preserve">Ilustración </w:t>
       </w:r>
-      <w:fldSimple w:instr=" SEQ Ilustración \* ARABIC ">
-        <w:r>
-          <w:rPr>
-            <w:noProof/>
-          </w:rPr>
-          <w:t>1</w:t>
-        </w:r>
-      </w:fldSimple>
+      <w:r>
+        <w:fldChar w:fldCharType="begin"/>
+      </w:r>
+      <w:r>
+        <w:instrText xml:space="preserve"> SEQ Ilustración \* ARABIC </w:instrText>
+      </w:r>
+      <w:r>
+        <w:fldChar w:fldCharType="separate"/>
+      </w:r>
+      <w:r>
+        <w:rPr>
+          <w:noProof/>
+        </w:rPr>
+        <w:t>1</w:t>
+      </w:r>
+      <w:r>
+        <w:rPr>
+          <w:noProof/>
+        </w:rPr>
+        <w:fldChar w:fldCharType="end"/>
+      </w:r>
       <w:r>
         <w:t xml:space="preserve"> Parámetros de</w:t>
       </w:r>
@@ -8690,7 +8694,7 @@
       <w:pPr>
         <w:pStyle w:val="Ttulo3"/>
       </w:pPr>
-      <w:bookmarkStart w:id="38" w:name="_Toc531340811"/>
+      <w:bookmarkStart w:id="39" w:name="_Toc531340811"/>
       <w:r>
         <w:t xml:space="preserve">Configuración componente </w:t>
       </w:r>
@@ -8698,7 +8702,7 @@
       <w:r>
         <w:t>SAMLEngine</w:t>
       </w:r>
-      <w:bookmarkEnd w:id="38"/>
+      <w:bookmarkEnd w:id="39"/>
       <w:proofErr w:type="spellEnd"/>
     </w:p>
     <w:p>
@@ -9231,7 +9235,7 @@
       <w:pPr>
         <w:pStyle w:val="Ttulo1"/>
       </w:pPr>
-      <w:bookmarkStart w:id="39" w:name="_Toc531340812"/>
+      <w:bookmarkStart w:id="40" w:name="_Toc531340812"/>
       <w:r>
         <w:t xml:space="preserve">Monitorización </w:t>
       </w:r>
@@ -9245,32 +9249,32 @@
       <w:r>
         <w:t>Cl@ve</w:t>
       </w:r>
-      <w:bookmarkEnd w:id="39"/>
+      <w:bookmarkEnd w:id="40"/>
       <w:proofErr w:type="spellEnd"/>
     </w:p>
     <w:p>
       <w:pPr>
         <w:pStyle w:val="Ttulo2"/>
       </w:pPr>
-      <w:bookmarkStart w:id="40" w:name="_Toc530581473"/>
-      <w:bookmarkStart w:id="41" w:name="_Toc531340813"/>
+      <w:bookmarkStart w:id="41" w:name="_Toc530581473"/>
+      <w:bookmarkStart w:id="42" w:name="_Toc531340813"/>
       <w:r>
         <w:t>Actuaciones previas</w:t>
       </w:r>
-      <w:bookmarkEnd w:id="40"/>
       <w:bookmarkEnd w:id="41"/>
+      <w:bookmarkEnd w:id="42"/>
     </w:p>
     <w:p>
       <w:pPr>
         <w:pStyle w:val="Ttulo3"/>
       </w:pPr>
-      <w:bookmarkStart w:id="42" w:name="_Toc530581474"/>
-      <w:bookmarkStart w:id="43" w:name="_Toc531340814"/>
+      <w:bookmarkStart w:id="43" w:name="_Toc530581474"/>
+      <w:bookmarkStart w:id="44" w:name="_Toc531340814"/>
       <w:r>
         <w:t>Gestión de los correos para las alarmas</w:t>
       </w:r>
-      <w:bookmarkEnd w:id="42"/>
       <w:bookmarkEnd w:id="43"/>
+      <w:bookmarkEnd w:id="44"/>
     </w:p>
     <w:p>
       <w:r>
@@ -9334,22 +9338,35 @@
                                 <w:noProof/>
                               </w:rPr>
                             </w:pPr>
-                            <w:bookmarkStart w:id="44" w:name="_Toc530581487"/>
+                            <w:bookmarkStart w:id="45" w:name="_Toc530581487"/>
                             <w:r>
                               <w:t xml:space="preserve">Ilustración </w:t>
                             </w:r>
-                            <w:fldSimple w:instr=" SEQ Ilustración \* ARABIC ">
-                              <w:r>
-                                <w:rPr>
-                                  <w:noProof/>
-                                </w:rPr>
-                                <w:t>2</w:t>
-                              </w:r>
-                            </w:fldSimple>
+                            <w:r>
+                              <w:fldChar w:fldCharType="begin"/>
+                            </w:r>
+                            <w:r>
+                              <w:instrText xml:space="preserve"> SEQ Ilustración \* ARABIC </w:instrText>
+                            </w:r>
+                            <w:r>
+                              <w:fldChar w:fldCharType="separate"/>
+                            </w:r>
+                            <w:r>
+                              <w:rPr>
+                                <w:noProof/>
+                              </w:rPr>
+                              <w:t>2</w:t>
+                            </w:r>
+                            <w:r>
+                              <w:rPr>
+                                <w:noProof/>
+                              </w:rPr>
+                              <w:fldChar w:fldCharType="end"/>
+                            </w:r>
                             <w:r>
                               <w:t xml:space="preserve"> Listado de correos electrónicos</w:t>
                             </w:r>
-                            <w:bookmarkEnd w:id="44"/>
+                            <w:bookmarkEnd w:id="45"/>
                           </w:p>
                         </w:txbxContent>
                       </wps:txbx>
@@ -9575,14 +9592,27 @@
                             <w:r>
                               <w:t xml:space="preserve">Ilustración </w:t>
                             </w:r>
-                            <w:fldSimple w:instr=" SEQ Ilustración \* ARABIC ">
-                              <w:r>
-                                <w:rPr>
-                                  <w:noProof/>
-                                </w:rPr>
-                                <w:t>3</w:t>
-                              </w:r>
-                            </w:fldSimple>
+                            <w:r>
+                              <w:fldChar w:fldCharType="begin"/>
+                            </w:r>
+                            <w:r>
+                              <w:instrText xml:space="preserve"> SEQ Ilustración \* ARABIC </w:instrText>
+                            </w:r>
+                            <w:r>
+                              <w:fldChar w:fldCharType="separate"/>
+                            </w:r>
+                            <w:r>
+                              <w:rPr>
+                                <w:noProof/>
+                              </w:rPr>
+                              <w:t>3</w:t>
+                            </w:r>
+                            <w:r>
+                              <w:rPr>
+                                <w:noProof/>
+                              </w:rPr>
+                              <w:fldChar w:fldCharType="end"/>
+                            </w:r>
                             <w:r>
                               <w:t xml:space="preserve"> Listado de temporizadores</w:t>
                             </w:r>
@@ -9720,19 +9750,19 @@
       </w:r>
     </w:p>
     <w:p>
-      <w:bookmarkStart w:id="50" w:name="_Toc530581476"/>
+      <w:bookmarkStart w:id="49" w:name="_Toc530581476"/>
     </w:p>
     <w:p>
       <w:pPr>
         <w:pStyle w:val="Ttulo3"/>
       </w:pPr>
-      <w:bookmarkStart w:id="51" w:name="_Toc531340816"/>
+      <w:bookmarkStart w:id="50" w:name="_Toc531340816"/>
       <w:r>
         <w:lastRenderedPageBreak/>
         <w:t>Gestión de las alarmas</w:t>
       </w:r>
+      <w:bookmarkEnd w:id="49"/>
       <w:bookmarkEnd w:id="50"/>
-      <w:bookmarkEnd w:id="51"/>
     </w:p>
     <w:p>
       <w:r>
@@ -9850,22 +9880,35 @@
                                 <w:noProof/>
                               </w:rPr>
                             </w:pPr>
-                            <w:bookmarkStart w:id="52" w:name="_Toc530581489"/>
+                            <w:bookmarkStart w:id="51" w:name="_Toc530581489"/>
                             <w:r>
                               <w:t xml:space="preserve">Ilustración </w:t>
                             </w:r>
-                            <w:fldSimple w:instr=" SEQ Ilustración \* ARABIC ">
-                              <w:r>
-                                <w:rPr>
-                                  <w:noProof/>
-                                </w:rPr>
-                                <w:t>4</w:t>
-                              </w:r>
-                            </w:fldSimple>
+                            <w:r>
+                              <w:fldChar w:fldCharType="begin"/>
+                            </w:r>
+                            <w:r>
+                              <w:instrText xml:space="preserve"> SEQ Ilustración \* ARABIC </w:instrText>
+                            </w:r>
+                            <w:r>
+                              <w:fldChar w:fldCharType="separate"/>
+                            </w:r>
+                            <w:r>
+                              <w:rPr>
+                                <w:noProof/>
+                              </w:rPr>
+                              <w:t>4</w:t>
+                            </w:r>
+                            <w:r>
+                              <w:rPr>
+                                <w:noProof/>
+                              </w:rPr>
+                              <w:fldChar w:fldCharType="end"/>
+                            </w:r>
                             <w:r>
                               <w:t xml:space="preserve"> Formulario Alarmas</w:t>
                             </w:r>
-                            <w:bookmarkEnd w:id="52"/>
+                            <w:bookmarkEnd w:id="51"/>
                           </w:p>
                         </w:txbxContent>
                       </wps:txbx>
@@ -9994,34 +10037,34 @@
       <w:pPr>
         <w:pStyle w:val="Ttulo2"/>
       </w:pPr>
-      <w:bookmarkStart w:id="54" w:name="_Toc530581477"/>
-      <w:bookmarkStart w:id="55" w:name="_Toc531340817"/>
+      <w:bookmarkStart w:id="52" w:name="_Toc530581477"/>
+      <w:bookmarkStart w:id="53" w:name="_Toc531340817"/>
       <w:r>
         <w:t xml:space="preserve">Agente </w:t>
       </w:r>
-      <w:bookmarkEnd w:id="54"/>
+      <w:bookmarkEnd w:id="52"/>
       <w:proofErr w:type="spellStart"/>
       <w:r>
         <w:t>Cl@ve</w:t>
       </w:r>
-      <w:bookmarkEnd w:id="55"/>
+      <w:bookmarkEnd w:id="53"/>
       <w:proofErr w:type="spellEnd"/>
     </w:p>
     <w:p>
       <w:pPr>
         <w:pStyle w:val="Ttulo3"/>
       </w:pPr>
-      <w:bookmarkStart w:id="56" w:name="_Toc530581478"/>
-      <w:bookmarkStart w:id="57" w:name="_Toc531340818"/>
+      <w:bookmarkStart w:id="54" w:name="_Toc530581478"/>
+      <w:bookmarkStart w:id="55" w:name="_Toc531340818"/>
       <w:r>
         <w:t xml:space="preserve">Gestión de la plataforma </w:t>
       </w:r>
-      <w:bookmarkEnd w:id="56"/>
+      <w:bookmarkEnd w:id="54"/>
       <w:proofErr w:type="spellStart"/>
       <w:r>
         <w:t>Cl@ve</w:t>
       </w:r>
-      <w:bookmarkEnd w:id="57"/>
+      <w:bookmarkEnd w:id="55"/>
       <w:proofErr w:type="spellEnd"/>
     </w:p>
     <w:p>
@@ -10156,7 +10199,7 @@
       <w:r>
         <w:t xml:space="preserve"> En el caso de las peticiones a través de </w:t>
       </w:r>
-      <w:commentRangeStart w:id="58"/>
+      <w:commentRangeStart w:id="56"/>
       <w:proofErr w:type="spellStart"/>
       <w:r>
         <w:t>eIDAS</w:t>
@@ -10165,7 +10208,7 @@
       <w:r>
         <w:t xml:space="preserve"> </w:t>
       </w:r>
-      <w:commentRangeEnd w:id="58"/>
+      <w:commentRangeEnd w:id="56"/>
       <w:r>
         <w:rPr>
           <w:rStyle w:val="Refdecomentario"/>
@@ -10173,7 +10216,7 @@
           <w:color w:val="000000"/>
           <w:lang w:eastAsia="es-ES"/>
         </w:rPr>
-        <w:commentReference w:id="58"/>
+        <w:commentReference w:id="56"/>
       </w:r>
       <w:r>
         <w:t>siempre se realizaran mediante HTTPS, por lo que se marca la opción.</w:t>
@@ -10237,18 +10280,31 @@
                                 <w:noProof/>
                               </w:rPr>
                             </w:pPr>
-                            <w:bookmarkStart w:id="59" w:name="_Toc530581490"/>
+                            <w:bookmarkStart w:id="57" w:name="_Toc530581490"/>
                             <w:r>
                               <w:t xml:space="preserve">Ilustración </w:t>
                             </w:r>
-                            <w:fldSimple w:instr=" SEQ Ilustración \* ARABIC ">
-                              <w:r>
-                                <w:rPr>
-                                  <w:noProof/>
-                                </w:rPr>
-                                <w:t>5</w:t>
-                              </w:r>
-                            </w:fldSimple>
+                            <w:r>
+                              <w:fldChar w:fldCharType="begin"/>
+                            </w:r>
+                            <w:r>
+                              <w:instrText xml:space="preserve"> SEQ Ilustración \* ARABIC </w:instrText>
+                            </w:r>
+                            <w:r>
+                              <w:fldChar w:fldCharType="separate"/>
+                            </w:r>
+                            <w:r>
+                              <w:rPr>
+                                <w:noProof/>
+                              </w:rPr>
+                              <w:t>5</w:t>
+                            </w:r>
+                            <w:r>
+                              <w:rPr>
+                                <w:noProof/>
+                              </w:rPr>
+                              <w:fldChar w:fldCharType="end"/>
+                            </w:r>
                             <w:r>
                               <w:t xml:space="preserve"> Formulario Plataforma </w:t>
                             </w:r>
@@ -10256,7 +10312,7 @@
                             <w:r>
                               <w:t>eIDAS</w:t>
                             </w:r>
-                            <w:bookmarkEnd w:id="59"/>
+                            <w:bookmarkEnd w:id="57"/>
                             <w:proofErr w:type="spellEnd"/>
                           </w:p>
                         </w:txbxContent>
@@ -10388,22 +10444,22 @@
     </w:p>
     <w:p/>
     <w:p>
-      <w:bookmarkStart w:id="61" w:name="_Toc530581479"/>
+      <w:bookmarkStart w:id="58" w:name="_Toc530581479"/>
     </w:p>
     <w:p>
       <w:pPr>
         <w:pStyle w:val="Ttulo3"/>
       </w:pPr>
-      <w:bookmarkStart w:id="62" w:name="_Toc531340819"/>
+      <w:bookmarkStart w:id="59" w:name="_Toc531340819"/>
       <w:r>
         <w:t xml:space="preserve">Gestión del servicio de </w:t>
       </w:r>
-      <w:bookmarkEnd w:id="61"/>
+      <w:bookmarkEnd w:id="58"/>
       <w:proofErr w:type="spellStart"/>
       <w:r>
         <w:t>Cl@ve</w:t>
       </w:r>
-      <w:bookmarkEnd w:id="62"/>
+      <w:bookmarkEnd w:id="59"/>
       <w:proofErr w:type="spellEnd"/>
     </w:p>
     <w:p>
@@ -10677,18 +10733,31 @@
                                 <w:noProof/>
                               </w:rPr>
                             </w:pPr>
-                            <w:bookmarkStart w:id="63" w:name="_Toc530581491"/>
+                            <w:bookmarkStart w:id="60" w:name="_Toc530581491"/>
                             <w:r>
                               <w:t xml:space="preserve">Ilustración </w:t>
                             </w:r>
-                            <w:fldSimple w:instr=" SEQ Ilustración \* ARABIC ">
-                              <w:r>
-                                <w:rPr>
-                                  <w:noProof/>
-                                </w:rPr>
-                                <w:t>6</w:t>
-                              </w:r>
-                            </w:fldSimple>
+                            <w:r>
+                              <w:fldChar w:fldCharType="begin"/>
+                            </w:r>
+                            <w:r>
+                              <w:instrText xml:space="preserve"> SEQ Ilustración \* ARABIC </w:instrText>
+                            </w:r>
+                            <w:r>
+                              <w:fldChar w:fldCharType="separate"/>
+                            </w:r>
+                            <w:r>
+                              <w:rPr>
+                                <w:noProof/>
+                              </w:rPr>
+                              <w:t>6</w:t>
+                            </w:r>
+                            <w:r>
+                              <w:rPr>
+                                <w:noProof/>
+                              </w:rPr>
+                              <w:fldChar w:fldCharType="end"/>
+                            </w:r>
                             <w:r>
                               <w:t xml:space="preserve"> Formulario Servicio </w:t>
                             </w:r>
@@ -10696,7 +10765,7 @@
                             <w:r>
                               <w:t>eIDAS</w:t>
                             </w:r>
-                            <w:bookmarkEnd w:id="63"/>
+                            <w:bookmarkEnd w:id="60"/>
                             <w:proofErr w:type="spellEnd"/>
                           </w:p>
                         </w:txbxContent>
@@ -10825,13 +10894,13 @@
       <w:pPr>
         <w:pStyle w:val="Ttulo3"/>
       </w:pPr>
-      <w:bookmarkStart w:id="65" w:name="_Toc530581471"/>
-      <w:bookmarkStart w:id="66" w:name="_Toc531340820"/>
+      <w:bookmarkStart w:id="61" w:name="_Toc530581471"/>
+      <w:bookmarkStart w:id="62" w:name="_Toc531340820"/>
       <w:r>
         <w:t>Formato de las peticiones</w:t>
       </w:r>
-      <w:bookmarkEnd w:id="65"/>
-      <w:bookmarkEnd w:id="66"/>
+      <w:bookmarkEnd w:id="61"/>
+      <w:bookmarkEnd w:id="62"/>
     </w:p>
     <w:p>
       <w:r>
@@ -17746,8 +17815,6 @@
             </w:pPr>
           </w:p>
         </w:tc>
-        <w:bookmarkStart w:id="67" w:name="_GoBack"/>
-        <w:bookmarkEnd w:id="67"/>
       </w:tr>
       <w:tr>
         <w:tc>
@@ -19990,7 +20057,7 @@
       </w:r>
     </w:p>
   </w:comment>
-  <w:comment w:id="27" w:author="Autor" w:initials="A">
+  <w:comment w:id="28" w:author="Autor" w:initials="A">
     <w:p>
       <w:pPr>
         <w:pStyle w:val="Textocomentario"/>
@@ -20006,7 +20073,7 @@
       </w:r>
     </w:p>
   </w:comment>
-  <w:comment w:id="28" w:author="Autor" w:initials="A">
+  <w:comment w:id="29" w:author="Autor" w:initials="A">
     <w:p>
       <w:pPr>
         <w:pStyle w:val="Textocomentario"/>
@@ -20019,22 +20086,6 @@
       </w:r>
       <w:r>
         <w:t>Hecho</w:t>
-      </w:r>
-    </w:p>
-  </w:comment>
-  <w:comment w:id="32" w:author="Autor" w:initials="A">
-    <w:p>
-      <w:pPr>
-        <w:pStyle w:val="Textocomentario"/>
-      </w:pPr>
-      <w:r>
-        <w:rPr>
-          <w:rStyle w:val="Refdecomentario"/>
-        </w:rPr>
-        <w:annotationRef/>
-      </w:r>
-      <w:r>
-        <w:t>Completar</w:t>
       </w:r>
     </w:p>
   </w:comment>
@@ -20050,19 +20101,11 @@
         <w:annotationRef/>
       </w:r>
       <w:r>
-        <w:t xml:space="preserve">Añadida explicación de </w:t>
-      </w:r>
-      <w:proofErr w:type="spellStart"/>
-      <w:r>
-        <w:t>hsqldb</w:t>
-      </w:r>
-      <w:proofErr w:type="spellEnd"/>
-      <w:r>
-        <w:t xml:space="preserve"> y su posterior uso.</w:t>
+        <w:t>Completar</w:t>
       </w:r>
     </w:p>
   </w:comment>
-  <w:comment w:id="36" w:author="Autor" w:initials="A">
+  <w:comment w:id="34" w:author="Autor" w:initials="A">
     <w:p>
       <w:pPr>
         <w:pStyle w:val="Textocomentario"/>
@@ -20074,11 +20117,35 @@
         <w:annotationRef/>
       </w:r>
       <w:r>
-        <w:t>Revisar y completar</w:t>
+        <w:t xml:space="preserve">Añadida explicación de </w:t>
+      </w:r>
+      <w:proofErr w:type="spellStart"/>
+      <w:r>
+        <w:t>hsqldb</w:t>
+      </w:r>
+      <w:proofErr w:type="spellEnd"/>
+      <w:r>
+        <w:t xml:space="preserve"> y su posterior uso.</w:t>
       </w:r>
     </w:p>
   </w:comment>
-  <w:comment w:id="58" w:author="Autor" w:initials="A">
+  <w:comment w:id="37" w:author="Autor" w:initials="A">
+    <w:p>
+      <w:pPr>
+        <w:pStyle w:val="Textocomentario"/>
+      </w:pPr>
+      <w:r>
+        <w:rPr>
+          <w:rStyle w:val="Refdecomentario"/>
+        </w:rPr>
+        <w:annotationRef/>
+      </w:r>
+      <w:r>
+        <w:t>Revisar y completar</w:t>
+      </w:r>
+    </w:p>
+  </w:comment>
+  <w:comment w:id="56" w:author="Autor" w:initials="A">
     <w:p>
       <w:pPr>
         <w:pStyle w:val="Textocomentario"/>
@@ -20190,6 +20257,7 @@
           <w:dataBinding w:prefixMappings="xmlns:ns0='http://purl.org/dc/elements/1.1/' xmlns:ns1='http://schemas.openxmlformats.org/package/2006/metadata/core-properties' " w:xpath="/ns1:coreProperties[1]/ns0:subject[1]" w:storeItemID="{6C3C8BC8-F283-45AE-878A-BAB7291924A1}"/>
           <w:text/>
         </w:sdtPr>
+        <w:sdtEndPr/>
         <w:sdtContent>
           <w:tc>
             <w:tcPr>
@@ -20483,6 +20551,7 @@
           <w:dataBinding w:prefixMappings="xmlns:ns0='http://purl.org/dc/elements/1.1/' xmlns:ns1='http://schemas.openxmlformats.org/package/2006/metadata/core-properties' " w:xpath="/ns1:coreProperties[1]/ns0:subject[1]" w:storeItemID="{6C3C8BC8-F283-45AE-878A-BAB7291924A1}"/>
           <w:text/>
         </w:sdtPr>
+        <w:sdtEndPr/>
         <w:sdtContent>
           <w:tc>
             <w:tcPr>
@@ -20776,6 +20845,7 @@
           <w:dataBinding w:prefixMappings="xmlns:ns0='http://purl.org/dc/elements/1.1/' xmlns:ns1='http://schemas.openxmlformats.org/package/2006/metadata/core-properties' " w:xpath="/ns1:coreProperties[1]/ns0:subject[1]" w:storeItemID="{6C3C8BC8-F283-45AE-878A-BAB7291924A1}"/>
           <w:text/>
         </w:sdtPr>
+        <w:sdtEndPr/>
         <w:sdtContent>
           <w:tc>
             <w:tcPr>
@@ -27857,6 +27927,7 @@
     <w:rsid w:val="00882074"/>
     <w:rsid w:val="00883B8B"/>
     <w:rsid w:val="00886D99"/>
+    <w:rsid w:val="008B43BB"/>
     <w:rsid w:val="00927AB1"/>
     <w:rsid w:val="009856B5"/>
     <w:rsid w:val="00993324"/>
@@ -28690,7 +28761,7 @@
 </file>
 
 <file path=customXml/itemProps1.xml><?xml version="1.0" encoding="utf-8"?>
-<ds:datastoreItem xmlns:ds="http://schemas.openxmlformats.org/officeDocument/2006/customXml" ds:itemID="{4AB16036-0E33-49F0-BFBE-DA222BE0A098}">
+<ds:datastoreItem xmlns:ds="http://schemas.openxmlformats.org/officeDocument/2006/customXml" ds:itemID="{942E9CEC-7145-41EB-A8F5-781149290A2D}">
   <ds:schemaRefs>
     <ds:schemaRef ds:uri="http://schemas.openxmlformats.org/officeDocument/2006/bibliography"/>
   </ds:schemaRefs>

</xml_diff>